<commit_message>
to add test_methods and fixed equipment
</commit_message>
<xml_diff>
--- a/output/Протокол_МСЭО 15-11 2х0,12.docx
+++ b/output/Протокол_МСЭО 15-11 2х0,12.docx
@@ -119,7 +119,7 @@
         <w:pStyle w:val="Heading1"/>
       </w:pPr>
       <w:r>
-        <w:t>Основание для проведения исытаний</w:t>
+        <w:t>1 Основание для проведения исытаний</w:t>
       </w:r>
     </w:p>
     <w:p>
@@ -156,20 +156,14 @@
         <w:pStyle w:val="Heading1"/>
       </w:pPr>
       <w:r>
-        <w:t>4 Результаты испытаний на соответствие техническим требованиям            представлены в таблице 2</w:t>
-      </w:r>
-    </w:p>
-    <w:p>
-      <w:pPr>
-        <w:pStyle w:val="Heading1"/>
-      </w:pPr>
-      <w:r>
         <w:t>3 Перечень применяемого испытательного оборудования и средств измерений</w:t>
       </w:r>
     </w:p>
     <w:tbl>
       <w:tblPr>
+        <w:tblStyle w:val="TableGrid"/>
         <w:tblW w:type="auto" w:w="0"/>
+        <w:tblLayout w:type="fixed"/>
         <w:tblLook w:firstColumn="1" w:firstRow="1" w:lastColumn="0" w:lastRow="0" w:noHBand="0" w:noVBand="1" w:val="04A0"/>
       </w:tblPr>
       <w:tblGrid>
@@ -185,7 +179,7 @@
       <w:tr>
         <w:tc>
           <w:tcPr>
-            <w:tcW w:type="dxa" w:w="1892"/>
+            <w:tcW w:type="dxa" w:w="680"/>
           </w:tcPr>
           <w:p>
             <w:r>
@@ -267,7 +261,7 @@
       <w:tr>
         <w:tc>
           <w:tcPr>
-            <w:tcW w:type="dxa" w:w="1892"/>
+            <w:tcW w:type="dxa" w:w="680"/>
           </w:tcPr>
           <w:p>
             <w:r>
@@ -349,7 +343,7 @@
       <w:tr>
         <w:tc>
           <w:tcPr>
-            <w:tcW w:type="dxa" w:w="1892"/>
+            <w:tcW w:type="dxa" w:w="680"/>
           </w:tcPr>
           <w:p>
             <w:r>
@@ -433,7 +427,7 @@
       <w:tr>
         <w:tc>
           <w:tcPr>
-            <w:tcW w:type="dxa" w:w="1892"/>
+            <w:tcW w:type="dxa" w:w="680"/>
           </w:tcPr>
           <w:p>
             <w:r>
@@ -511,7 +505,7 @@
       <w:tr>
         <w:tc>
           <w:tcPr>
-            <w:tcW w:type="dxa" w:w="1892"/>
+            <w:tcW w:type="dxa" w:w="680"/>
           </w:tcPr>
           <w:p>
             <w:r>
@@ -591,7 +585,7 @@
       <w:tr>
         <w:tc>
           <w:tcPr>
-            <w:tcW w:type="dxa" w:w="1892"/>
+            <w:tcW w:type="dxa" w:w="680"/>
           </w:tcPr>
           <w:p>
             <w:r>
@@ -679,6 +673,14 @@
         </w:tc>
       </w:tr>
     </w:tbl>
+    <w:p>
+      <w:pPr>
+        <w:pStyle w:val="Heading1"/>
+      </w:pPr>
+      <w:r>
+        <w:t>4 Результаты испытаний на соответствие техническим требованиям            представлены в таблице 2</w:t>
+      </w:r>
+    </w:p>
     <w:p>
       <w:r>
         <w:t>Испытания провели: Н.Е. Молчанов</w:t>

</xml_diff>

<commit_message>
to fixed equipment table and to create methos section
</commit_message>
<xml_diff>
--- a/output/Протокол_МСЭО 15-11 2х0,12.docx
+++ b/output/Протокол_МСЭО 15-11 2х0,12.docx
@@ -156,6 +156,75 @@
         <w:pStyle w:val="Heading1"/>
       </w:pPr>
       <w:r>
+        <w:t>7 Методы испытаний</w:t>
+      </w:r>
+    </w:p>
+    <w:p>
+      <w:r>
+        <w:t>Методы испытаний в соответсвтии с требованиями:</w:t>
+      </w:r>
+    </w:p>
+    <w:p>
+      <w:r>
+        <w:rPr>
+          <w:b/>
+        </w:rPr>
+        <w:t>ГОСТ 12177-79 Кабели, провода и шнуры. Методы проверки конструкции</w:t>
+      </w:r>
+    </w:p>
+    <w:p>
+      <w:r>
+        <w:rPr>
+          <w:b/>
+        </w:rPr>
+        <w:t>ГОСТ 20.57.406-81 Комплексная система контроля качества. Изделия электронной техники, квантовой электроники и электротехнические методы испытаний</w:t>
+      </w:r>
+    </w:p>
+    <w:p>
+      <w:r>
+        <w:rPr>
+          <w:b/>
+        </w:rPr>
+        <w:t>ГОСТ 2990-78 Кабели,провода и шнуры. Методы испытания напряжением</w:t>
+      </w:r>
+    </w:p>
+    <w:p>
+      <w:r>
+        <w:rPr>
+          <w:b/>
+        </w:rPr>
+        <w:t>ГОСТ 3345-76 Кабели,провода и шнуры. Метод определения эллектрического сопротивления изоляции</w:t>
+      </w:r>
+    </w:p>
+    <w:p>
+      <w:r>
+        <w:rPr>
+          <w:b/>
+        </w:rPr>
+        <w:t>ГОСТ 7229-76 Кабели,провода и шнуры. Метод определения эллектрического сопротивления токопроводящих жили проводов</w:t>
+      </w:r>
+    </w:p>
+    <w:p>
+      <w:r>
+        <w:rPr>
+          <w:b/>
+        </w:rPr>
+        <w:t>ГОСТ Р 54429-2011 Кабели связи симметричные для цифровых систем передачи. Общие технические условия</w:t>
+      </w:r>
+    </w:p>
+    <w:p>
+      <w:r>
+        <w:rPr>
+          <w:b/>
+        </w:rPr>
+        <w:t>ОСТ 16 0.800.365-76 Провода монтажные низковольтные</w:t>
+      </w:r>
+    </w:p>
+    <w:p>
+      <w:pPr>
+        <w:pStyle w:val="Heading1"/>
+      </w:pPr>
+      <w:r>
         <w:t>3 Перечень применяемого испытательного оборудования и средств измерений</w:t>
       </w:r>
     </w:p>
@@ -189,7 +258,7 @@
         </w:tc>
         <w:tc>
           <w:tcPr>
-            <w:tcW w:type="dxa" w:w="1892"/>
+            <w:tcW w:type="dxa" w:w="3685"/>
           </w:tcPr>
           <w:p>
             <w:r>
@@ -199,7 +268,7 @@
         </w:tc>
         <w:tc>
           <w:tcPr>
-            <w:tcW w:type="dxa" w:w="1892"/>
+            <w:tcW w:type="dxa" w:w="1162"/>
           </w:tcPr>
           <w:p>
             <w:r>
@@ -219,7 +288,7 @@
         </w:tc>
         <w:tc>
           <w:tcPr>
-            <w:tcW w:type="dxa" w:w="1892"/>
+            <w:tcW w:type="dxa" w:w="1701"/>
           </w:tcPr>
           <w:p>
             <w:r>
@@ -229,7 +298,7 @@
         </w:tc>
         <w:tc>
           <w:tcPr>
-            <w:tcW w:type="dxa" w:w="1892"/>
+            <w:tcW w:type="dxa" w:w="2438"/>
           </w:tcPr>
           <w:p>
             <w:r>
@@ -239,7 +308,7 @@
         </w:tc>
         <w:tc>
           <w:tcPr>
-            <w:tcW w:type="dxa" w:w="1892"/>
+            <w:tcW w:type="dxa" w:w="1531"/>
           </w:tcPr>
           <w:p>
             <w:r>
@@ -249,7 +318,7 @@
         </w:tc>
         <w:tc>
           <w:tcPr>
-            <w:tcW w:type="dxa" w:w="1892"/>
+            <w:tcW w:type="dxa" w:w="2268"/>
           </w:tcPr>
           <w:p>
             <w:r>
@@ -271,7 +340,7 @@
         </w:tc>
         <w:tc>
           <w:tcPr>
-            <w:tcW w:type="dxa" w:w="1892"/>
+            <w:tcW w:type="dxa" w:w="3685"/>
           </w:tcPr>
           <w:p>
             <w:r>
@@ -281,7 +350,7 @@
         </w:tc>
         <w:tc>
           <w:tcPr>
-            <w:tcW w:type="dxa" w:w="1892"/>
+            <w:tcW w:type="dxa" w:w="1162"/>
           </w:tcPr>
           <w:p>
             <w:r>
@@ -299,7 +368,7 @@
         </w:tc>
         <w:tc>
           <w:tcPr>
-            <w:tcW w:type="dxa" w:w="1892"/>
+            <w:tcW w:type="dxa" w:w="1701"/>
           </w:tcPr>
           <w:p>
             <w:r>
@@ -309,7 +378,7 @@
         </w:tc>
         <w:tc>
           <w:tcPr>
-            <w:tcW w:type="dxa" w:w="1892"/>
+            <w:tcW w:type="dxa" w:w="2438"/>
           </w:tcPr>
           <w:p>
             <w:r>
@@ -323,7 +392,7 @@
         </w:tc>
         <w:tc>
           <w:tcPr>
-            <w:tcW w:type="dxa" w:w="1892"/>
+            <w:tcW w:type="dxa" w:w="1531"/>
           </w:tcPr>
           <w:p>
             <w:r/>
@@ -331,7 +400,7 @@
         </w:tc>
         <w:tc>
           <w:tcPr>
-            <w:tcW w:type="dxa" w:w="1892"/>
+            <w:tcW w:type="dxa" w:w="2268"/>
           </w:tcPr>
           <w:p>
             <w:r>
@@ -353,7 +422,7 @@
         </w:tc>
         <w:tc>
           <w:tcPr>
-            <w:tcW w:type="dxa" w:w="1892"/>
+            <w:tcW w:type="dxa" w:w="3685"/>
           </w:tcPr>
           <w:p>
             <w:r>
@@ -363,7 +432,7 @@
         </w:tc>
         <w:tc>
           <w:tcPr>
-            <w:tcW w:type="dxa" w:w="1892"/>
+            <w:tcW w:type="dxa" w:w="1162"/>
           </w:tcPr>
           <w:p>
             <w:r>
@@ -381,7 +450,7 @@
         </w:tc>
         <w:tc>
           <w:tcPr>
-            <w:tcW w:type="dxa" w:w="1892"/>
+            <w:tcW w:type="dxa" w:w="1701"/>
           </w:tcPr>
           <w:p>
             <w:r>
@@ -391,7 +460,7 @@
         </w:tc>
         <w:tc>
           <w:tcPr>
-            <w:tcW w:type="dxa" w:w="1892"/>
+            <w:tcW w:type="dxa" w:w="2438"/>
           </w:tcPr>
           <w:p>
             <w:r>
@@ -405,7 +474,7 @@
         </w:tc>
         <w:tc>
           <w:tcPr>
-            <w:tcW w:type="dxa" w:w="1892"/>
+            <w:tcW w:type="dxa" w:w="1531"/>
           </w:tcPr>
           <w:p>
             <w:r>
@@ -415,7 +484,7 @@
         </w:tc>
         <w:tc>
           <w:tcPr>
-            <w:tcW w:type="dxa" w:w="1892"/>
+            <w:tcW w:type="dxa" w:w="2268"/>
           </w:tcPr>
           <w:p>
             <w:r>
@@ -437,7 +506,7 @@
         </w:tc>
         <w:tc>
           <w:tcPr>
-            <w:tcW w:type="dxa" w:w="1892"/>
+            <w:tcW w:type="dxa" w:w="3685"/>
           </w:tcPr>
           <w:p>
             <w:r>
@@ -447,7 +516,7 @@
         </w:tc>
         <w:tc>
           <w:tcPr>
-            <w:tcW w:type="dxa" w:w="1892"/>
+            <w:tcW w:type="dxa" w:w="1162"/>
           </w:tcPr>
           <w:p>
             <w:r>
@@ -465,7 +534,7 @@
         </w:tc>
         <w:tc>
           <w:tcPr>
-            <w:tcW w:type="dxa" w:w="1892"/>
+            <w:tcW w:type="dxa" w:w="1701"/>
           </w:tcPr>
           <w:p>
             <w:r>
@@ -475,7 +544,7 @@
         </w:tc>
         <w:tc>
           <w:tcPr>
-            <w:tcW w:type="dxa" w:w="1892"/>
+            <w:tcW w:type="dxa" w:w="2438"/>
           </w:tcPr>
           <w:p>
             <w:r>
@@ -485,7 +554,7 @@
         </w:tc>
         <w:tc>
           <w:tcPr>
-            <w:tcW w:type="dxa" w:w="1892"/>
+            <w:tcW w:type="dxa" w:w="1531"/>
           </w:tcPr>
           <w:p>
             <w:r>
@@ -495,7 +564,7 @@
         </w:tc>
         <w:tc>
           <w:tcPr>
-            <w:tcW w:type="dxa" w:w="1892"/>
+            <w:tcW w:type="dxa" w:w="2268"/>
           </w:tcPr>
           <w:p>
             <w:r/>
@@ -515,7 +584,7 @@
         </w:tc>
         <w:tc>
           <w:tcPr>
-            <w:tcW w:type="dxa" w:w="1892"/>
+            <w:tcW w:type="dxa" w:w="3685"/>
           </w:tcPr>
           <w:p>
             <w:r>
@@ -525,7 +594,7 @@
         </w:tc>
         <w:tc>
           <w:tcPr>
-            <w:tcW w:type="dxa" w:w="1892"/>
+            <w:tcW w:type="dxa" w:w="1162"/>
           </w:tcPr>
           <w:p>
             <w:r>
@@ -543,7 +612,7 @@
         </w:tc>
         <w:tc>
           <w:tcPr>
-            <w:tcW w:type="dxa" w:w="1892"/>
+            <w:tcW w:type="dxa" w:w="1701"/>
           </w:tcPr>
           <w:p>
             <w:r>
@@ -553,7 +622,7 @@
         </w:tc>
         <w:tc>
           <w:tcPr>
-            <w:tcW w:type="dxa" w:w="1892"/>
+            <w:tcW w:type="dxa" w:w="2438"/>
           </w:tcPr>
           <w:p>
             <w:r>
@@ -563,7 +632,7 @@
         </w:tc>
         <w:tc>
           <w:tcPr>
-            <w:tcW w:type="dxa" w:w="1892"/>
+            <w:tcW w:type="dxa" w:w="1531"/>
           </w:tcPr>
           <w:p>
             <w:r>
@@ -573,7 +642,7 @@
         </w:tc>
         <w:tc>
           <w:tcPr>
-            <w:tcW w:type="dxa" w:w="1892"/>
+            <w:tcW w:type="dxa" w:w="2268"/>
           </w:tcPr>
           <w:p>
             <w:r>
@@ -595,7 +664,7 @@
         </w:tc>
         <w:tc>
           <w:tcPr>
-            <w:tcW w:type="dxa" w:w="1892"/>
+            <w:tcW w:type="dxa" w:w="3685"/>
           </w:tcPr>
           <w:p>
             <w:r>
@@ -605,7 +674,7 @@
         </w:tc>
         <w:tc>
           <w:tcPr>
-            <w:tcW w:type="dxa" w:w="1892"/>
+            <w:tcW w:type="dxa" w:w="1162"/>
           </w:tcPr>
           <w:p>
             <w:r>
@@ -625,7 +694,7 @@
         </w:tc>
         <w:tc>
           <w:tcPr>
-            <w:tcW w:type="dxa" w:w="1892"/>
+            <w:tcW w:type="dxa" w:w="1701"/>
           </w:tcPr>
           <w:p>
             <w:r>
@@ -635,7 +704,7 @@
         </w:tc>
         <w:tc>
           <w:tcPr>
-            <w:tcW w:type="dxa" w:w="1892"/>
+            <w:tcW w:type="dxa" w:w="2438"/>
           </w:tcPr>
           <w:p>
             <w:r>
@@ -649,7 +718,7 @@
         </w:tc>
         <w:tc>
           <w:tcPr>
-            <w:tcW w:type="dxa" w:w="1892"/>
+            <w:tcW w:type="dxa" w:w="1531"/>
           </w:tcPr>
           <w:p>
             <w:r>
@@ -663,7 +732,7 @@
         </w:tc>
         <w:tc>
           <w:tcPr>
-            <w:tcW w:type="dxa" w:w="1892"/>
+            <w:tcW w:type="dxa" w:w="2268"/>
           </w:tcPr>
           <w:p>
             <w:r>

</xml_diff>